<commit_message>
Deploying to gh-pages from @ Bibek-Luitel/bibek-luitel.github.io@b0aec4fa1b8275cb355cb5af7ce00aaff304bf37 🚀
</commit_message>
<xml_diff>
--- a/assets/pdf/Bio for website.docx
+++ b/assets/pdf/Bio for website.docx
@@ -2,155 +2,63 @@
 <file path=word/document.xml><?xml version="1.0" encoding="utf-8"?>
 <w:document xmlns:wpc="http://schemas.microsoft.com/office/word/2010/wordprocessingCanvas" xmlns:cx="http://schemas.microsoft.com/office/drawing/2014/chartex" xmlns:cx1="http://schemas.microsoft.com/office/drawing/2015/9/8/chartex" xmlns:cx2="http://schemas.microsoft.com/office/drawing/2015/10/21/chartex" xmlns:cx3="http://schemas.microsoft.com/office/drawing/2016/5/9/chartex" xmlns:cx4="http://schemas.microsoft.com/office/drawing/2016/5/10/chartex" xmlns:cx5="http://schemas.microsoft.com/office/drawing/2016/5/11/chartex" xmlns:cx6="http://schemas.microsoft.com/office/drawing/2016/5/12/chartex" xmlns:cx7="http://schemas.microsoft.com/office/drawing/2016/5/13/chartex" xmlns:cx8="http://schemas.microsoft.com/office/drawing/2016/5/14/chartex" xmlns:mc="http://schemas.openxmlformats.org/markup-compatibility/2006" xmlns:aink="http://schemas.microsoft.com/office/drawing/2016/ink" xmlns:am3d="http://schemas.microsoft.com/office/drawing/2017/model3d" xmlns:o="urn:schemas-microsoft-com:office:office" xmlns:oel="http://schemas.microsoft.com/office/2019/extlst" xmlns:r="http://schemas.openxmlformats.org/officeDocument/2006/relationships" xmlns:m="http://schemas.openxmlformats.org/officeDocument/2006/math" xmlns:v="urn:schemas-microsoft-com:vml" xmlns:wp14="http://schemas.microsoft.com/office/word/2010/wordprocessingDrawing" xmlns:wp="http://schemas.openxmlformats.org/drawingml/2006/wordprocessingDrawing" xmlns:w10="urn:schemas-microsoft-com:office:word" xmlns:w="http://schemas.openxmlformats.org/wordprocessingml/2006/main" xmlns:w14="http://schemas.microsoft.com/office/word/2010/wordml" xmlns:w15="http://schemas.microsoft.com/office/word/2012/wordml" xmlns:w16cex="http://schemas.microsoft.com/office/word/2018/wordml/cex" xmlns:w16cid="http://schemas.microsoft.com/office/word/2016/wordml/cid" xmlns:w16="http://schemas.microsoft.com/office/word/2018/wordml" xmlns:w16du="http://schemas.microsoft.com/office/word/2023/wordml/word16du" xmlns:w16sdtdh="http://schemas.microsoft.com/office/word/2020/wordml/sdtdatahash" xmlns:w16sdtfl="http://schemas.microsoft.com/office/word/2024/wordml/sdtformatlock" xmlns:w16se="http://schemas.microsoft.com/office/word/2015/wordml/symex" xmlns:wpg="http://schemas.microsoft.com/office/word/2010/wordprocessingGroup" xmlns:wpi="http://schemas.microsoft.com/office/word/2010/wordprocessingInk" xmlns:wne="http://schemas.microsoft.com/office/word/2006/wordml" xmlns:wps="http://schemas.microsoft.com/office/word/2010/wordprocessingShape" mc:Ignorable="w14 w15 w16se w16cid w16 w16cex w16sdtdh w16sdtfl w16du wp14">
   <w:body>
-    <w:p>
-      <w:r>
-        <w:t>Here is a concise 200-word version of your academic bio, ideal for a portfolio website:</w:t>
-      </w:r>
-    </w:p>
-    <w:p>
-      <w:r>
-        <w:pict w14:anchorId="3AFA6E46">
-          <v:rect id="_x0000_i1037" style="width:0;height:1.5pt" o:hralign="center" o:hrstd="t" o:hr="t" fillcolor="#a0a0a0" stroked="f"/>
-        </w:pict>
-      </w:r>
-    </w:p>
-    <w:p>
-      <w:r>
-        <w:t>I am a doctoral candidate in Educational Leadership-Higher Education at Texas A&amp;M University-Corpus Christi. My research focuses on the impact of student loan debt on low socioeconomic undergraduate students in the U.S., with a broader interest in equity, access, and affordability in higher education finance.</w:t>
-      </w:r>
-    </w:p>
     <w:p/>
     <w:p>
       <w:r>
-        <w:t>With over a decade of experience in research and program evaluation across the U.S. and Nepal, I have led studies on inclusive education, marginalized populations, and sustainable development. I’ve worked with institutions such as USAID, universities, and nonprofit organizations as a principal investigator, analyst, and technical expert.</w:t>
+        <w:t>I am a doctoral candidate in the </w:t>
       </w:r>
-    </w:p>
-    <w:p/>
-    <w:p>
-      <w:r>
-        <w:t>Currently, I serve as a SAGE Fellow and Graduate Research Assistant at TAMUCC, where I support research, compliance audits, and academic assessments. I have presented at major conferences including AERA, SERA, STAR, and ICPEL, and published reports and peer-reviewed works on education, disability rights, and Indigenous issues.</w:t>
-      </w:r>
-    </w:p>
-    <w:p/>
-    <w:p>
-      <w:r>
-        <w:t>My technical skills include R, Python, SQL, Tableau, Power BI, and LMS platforms like Canvas and Blackboard. I am committed to using data-driven approaches to advance educational equity and inform leadership decisions.</w:t>
-      </w:r>
-    </w:p>
-    <w:p>
-      <w:r>
-        <w:t xml:space="preserve">Learn more at </w:t>
-      </w:r>
-      <w:hyperlink r:id="rId7" w:history="1">
+      <w:hyperlink r:id="rId7" w:tgtFrame="_blank" w:history="1">
         <w:r>
           <w:rPr>
             <w:rStyle w:val="Hyperlink"/>
           </w:rPr>
-          <w:t>https://bibekluitel.com</w:t>
+          <w:t>Department of Educational Leadership</w:t>
+        </w:r>
+      </w:hyperlink>
+      <w:r>
+        <w:t> at </w:t>
+      </w:r>
+      <w:hyperlink r:id="rId8" w:tgtFrame="_blank" w:history="1">
+        <w:r>
+          <w:rPr>
+            <w:rStyle w:val="Hyperlink"/>
+          </w:rPr>
+          <w:t>Texas A&amp;M University-Corpus Christi</w:t>
         </w:r>
       </w:hyperlink>
       <w:r>
         <w:t>.</w:t>
       </w:r>
     </w:p>
+    <w:p/>
     <w:p>
       <w:r>
-        <w:pict w14:anchorId="34653D76">
-          <v:rect id="_x0000_i1038" style="width:0;height:1.5pt" o:hralign="center" o:hrstd="t" o:hr="t" fillcolor="#a0a0a0" stroked="f"/>
-        </w:pict>
-      </w:r>
-    </w:p>
-    <w:p>
-      <w:r>
-        <w:t>Let me know if you'd like an even shorter (e.g., 100-word) version or one tailored for social media or conference bios.</w:t>
-      </w:r>
-    </w:p>
-    <w:p/>
-    <w:p>
-      <w:pPr>
-        <w:rPr>
-          <w:b/>
-          <w:bCs/>
-        </w:rPr>
-      </w:pPr>
-      <w:r>
-        <w:rPr>
-          <w:b/>
-          <w:bCs/>
-        </w:rPr>
-        <w:t>About Me</w:t>
-      </w:r>
-    </w:p>
-    <w:p>
-      <w:r>
-        <w:t xml:space="preserve">I am Bibek Luitel, a doctoral candidate in Educational Leadership-Higher Education at Texas A&amp;M University-Corpus Christi, expecting to graduate in December 2025. My dissertation explores undergraduate student debt’s impact on low socioeconomic students, reflecting my focus on educational equity and affordability. I earned a Master’s and </w:t>
-      </w:r>
-      <w:proofErr w:type="gramStart"/>
-      <w:r>
-        <w:t>Bachelor’s degrees in Business Studies</w:t>
-      </w:r>
-      <w:proofErr w:type="gramEnd"/>
-      <w:r>
-        <w:t xml:space="preserve"> from Tribhuvan University in Nepal, India.</w:t>
+        <w:t>My research focuses on higher education finance, student financial aid, and the access and affordability of higher education for students from low socioeconomic backgrounds. As a scholar, I have co-authored research reports, books, and articles. I have presented my work at notable conferences, including the American Educational Research Association (AERA), the International Council of Professors of Educational Leadership (ICPEL), and the Southwest Educational Research Association (SERA).</w:t>
       </w:r>
     </w:p>
     <w:p/>
     <w:p>
       <w:r>
-        <w:t xml:space="preserve">My research centers on higher education finance, student aid access, and equity for underserved groups, using quantitative methods like multivariate statistics, machine learning, </w:t>
+        <w:t xml:space="preserve">I have served in academia for over a decade as a faculty member, teaching management courses to both graduate and undergraduate students. I have worked with nonprofit organizations in various </w:t>
       </w:r>
-      <w:proofErr w:type="gramStart"/>
       <w:r>
-        <w:t>and deep learning,</w:t>
+        <w:t>capacities to support the education of underserved populations</w:t>
       </w:r>
-      <w:proofErr w:type="gramEnd"/>
       <w:r>
-        <w:t xml:space="preserve"> deep learning. I’m proficient in R, Python, SQL, R, Power BI, Tableau, SQL, and LMS platforms like Canvas and Blackboard </w:t>
-      </w:r>
-      <w:proofErr w:type="spellStart"/>
-      <w:r>
-        <w:t>Blackboard</w:t>
-      </w:r>
-      <w:proofErr w:type="spellEnd"/>
-      <w:r>
-        <w:t xml:space="preserve">. Since 2022, I’ve been </w:t>
-      </w:r>
-      <w:proofErr w:type="gramStart"/>
-      <w:r>
-        <w:t>a as</w:t>
-      </w:r>
-      <w:proofErr w:type="gramEnd"/>
-      <w:r>
-        <w:t xml:space="preserve"> SAGE Fellow and Graduate Research Assistant, supporting data collection, compliance, and faculty research. Previously, I led research on marginalized communities as a Principal Impact Investigator Inc. in Nepal and worked on USAID-funded projects at Social Impact Inc.</w:t>
+        <w:t>.</w:t>
       </w:r>
     </w:p>
     <w:p/>
     <w:p>
       <w:r>
-        <w:t xml:space="preserve">I’ve co-authored publications on Latinas in leadership and COVID-19’s effects in Nepal, presenting at AERA and SERA conferences. I’ve taught management and research courses in Nepal and serve as a TEA Compliance Team Member and peer reviewer for CEDER. </w:t>
-      </w:r>
-      <w:proofErr w:type="gramStart"/>
-      <w:r>
-        <w:t>A member</w:t>
-      </w:r>
-      <w:proofErr w:type="gramEnd"/>
-      <w:r>
-        <w:t xml:space="preserve"> of ASCD and NREA</w:t>
-      </w:r>
-      <w:proofErr w:type="gramStart"/>
-      <w:r>
-        <w:t>, I’m</w:t>
-      </w:r>
-      <w:proofErr w:type="gramEnd"/>
-      <w:r>
-        <w:t xml:space="preserve"> committed to advancing education through research and equity and leadership.</w:t>
+        <w:t>For a comprehensive overview of my work, please refer to my CV and Publications page.</w:t>
       </w:r>
     </w:p>
     <w:p/>
     <w:p/>
     <w:sectPr>
-      <w:headerReference w:type="default" r:id="rId8"/>
-      <w:footerReference w:type="default" r:id="rId9"/>
+      <w:headerReference w:type="default" r:id="rId9"/>
+      <w:footerReference w:type="default" r:id="rId10"/>
       <w:pgSz w:w="12240" w:h="15840"/>
       <w:pgMar w:top="1340" w:right="1080" w:bottom="960" w:left="1080" w:header="730" w:footer="761" w:gutter="0"/>
       <w:cols w:space="720"/>

</xml_diff>